<commit_message>
création des fichier et ajout de la visualisation de graphe.
</commit_message>
<xml_diff>
--- a/Reports/Note de lecture Louis Gourinchs.docx
+++ b/Reports/Note de lecture Louis Gourinchs.docx
@@ -33,11 +33,9 @@
       <w:r>
         <w:t xml:space="preserve">. Le sujet du stage de Louis porte sur la planification des collectes de </w:t>
       </w:r>
-      <w:proofErr w:type="spellStart"/>
-      <w:r>
-        <w:t>dechet</w:t>
-      </w:r>
-      <w:proofErr w:type="spellEnd"/>
+      <w:r>
+        <w:t>déchet</w:t>
+      </w:r>
       <w:r>
         <w:t xml:space="preserve"> afin de réduire la distance parcourue par les camions dans la CCSP. Pour cela, ils ont identifié le problème comme un Reverse Inventory </w:t>
       </w:r>
@@ -93,10 +91,7 @@
         </w:numPr>
       </w:pPr>
       <w:r>
-        <w:t>Un r</w:t>
-      </w:r>
-      <w:r>
-        <w:t>egroupement des points de collecte</w:t>
+        <w:t>Un regroupement des points de collecte</w:t>
       </w:r>
     </w:p>
     <w:p>
@@ -108,10 +103,7 @@
         </w:numPr>
       </w:pPr>
       <w:r>
-        <w:t>La d</w:t>
-      </w:r>
-      <w:r>
-        <w:t>étermination des dates de collecte</w:t>
+        <w:t>La détermination des dates de collecte</w:t>
       </w:r>
     </w:p>
     <w:p>
@@ -123,10 +115,7 @@
         </w:numPr>
       </w:pPr>
       <w:r>
-        <w:t>Un p</w:t>
-      </w:r>
-      <w:r>
-        <w:t>roblème de routage -&gt; Clarke and Wright</w:t>
+        <w:t>Un problème de routage -&gt; Clarke and Wright</w:t>
       </w:r>
     </w:p>
     <w:p>
@@ -137,19 +126,7 @@
         <w:t>les résultats obtenus</w:t>
       </w:r>
       <w:r>
-        <w:t xml:space="preserve"> ne valent pas la solution mise en place par </w:t>
-      </w:r>
-      <w:r>
-        <w:t xml:space="preserve">la </w:t>
-      </w:r>
-      <w:r>
-        <w:t>solution</w:t>
-      </w:r>
-      <w:r>
-        <w:t xml:space="preserve"> de la CCSP</w:t>
-      </w:r>
-      <w:r>
-        <w:t>.</w:t>
+        <w:t xml:space="preserve"> ne valent pas la solution mise en place par la solution de la CCSP.</w:t>
       </w:r>
       <w:r>
         <w:t xml:space="preserve"> </w:t>
@@ -1406,6 +1383,7 @@
   <w:style w:type="character" w:default="1" w:styleId="Policepardfaut">
     <w:name w:val="Default Paragraph Font"/>
     <w:uiPriority w:val="1"/>
+    <w:semiHidden/>
     <w:unhideWhenUsed/>
   </w:style>
   <w:style w:type="table" w:default="1" w:styleId="TableauNormal">

</xml_diff>